<commit_message>
Corrigiendo el Plan de Pruebas
</commit_message>
<xml_diff>
--- a/Desarrollo/SISH/Pruebas/SISH_PPRU.docx
+++ b/Desarrollo/SISH/Pruebas/SISH_PPRU.docx
@@ -1,6 +1,6 @@
 
 <file path=word/document.xml><?xml version="1.0" encoding="utf-8"?>
-<w:document xmlns:wpc="http://schemas.microsoft.com/office/word/2010/wordprocessingCanvas" xmlns:cx="http://schemas.microsoft.com/office/drawing/2014/chartex" xmlns:cx1="http://schemas.microsoft.com/office/drawing/2015/9/8/chartex" xmlns:cx2="http://schemas.microsoft.com/office/drawing/2015/10/21/chartex" xmlns:cx3="http://schemas.microsoft.com/office/drawing/2016/5/9/chartex" xmlns:cx4="http://schemas.microsoft.com/office/drawing/2016/5/10/chartex" xmlns:cx5="http://schemas.microsoft.com/office/drawing/2016/5/11/chartex" xmlns:cx6="http://schemas.microsoft.com/office/drawing/2016/5/12/chartex" xmlns:cx7="http://schemas.microsoft.com/office/drawing/2016/5/13/chartex" xmlns:cx8="http://schemas.microsoft.com/office/drawing/2016/5/14/chartex" xmlns:mc="http://schemas.openxmlformats.org/markup-compatibility/2006" xmlns:aink="http://schemas.microsoft.com/office/drawing/2016/ink" xmlns:am3d="http://schemas.microsoft.com/office/drawing/2017/model3d" xmlns:o="urn:schemas-microsoft-com:office:office" xmlns:r="http://schemas.openxmlformats.org/officeDocument/2006/relationships" xmlns:m="http://schemas.openxmlformats.org/officeDocument/2006/math" xmlns:v="urn:schemas-microsoft-com:vml" xmlns:wp14="http://schemas.microsoft.com/office/word/2010/wordprocessingDrawing" xmlns:wp="http://schemas.openxmlformats.org/drawingml/2006/wordprocessingDrawing" xmlns:w10="urn:schemas-microsoft-com:office:word" xmlns:w="http://schemas.openxmlformats.org/wordprocessingml/2006/main" xmlns:w14="http://schemas.microsoft.com/office/word/2010/wordml" xmlns:w15="http://schemas.microsoft.com/office/word/2012/wordml" xmlns:w16cid="http://schemas.microsoft.com/office/word/2016/wordml/cid" xmlns:w16se="http://schemas.microsoft.com/office/word/2015/wordml/symex" xmlns:wpg="http://schemas.microsoft.com/office/word/2010/wordprocessingGroup" xmlns:wpi="http://schemas.microsoft.com/office/word/2010/wordprocessingInk" xmlns:wne="http://schemas.microsoft.com/office/word/2006/wordml" xmlns:wps="http://schemas.microsoft.com/office/word/2010/wordprocessingShape" mc:Ignorable="w14 w15 w16se w16cid wp14">
+<w:document xmlns:wpc="http://schemas.microsoft.com/office/word/2010/wordprocessingCanvas" xmlns:mc="http://schemas.openxmlformats.org/markup-compatibility/2006" xmlns:o="urn:schemas-microsoft-com:office:office" xmlns:r="http://schemas.openxmlformats.org/officeDocument/2006/relationships" xmlns:m="http://schemas.openxmlformats.org/officeDocument/2006/math" xmlns:v="urn:schemas-microsoft-com:vml" xmlns:wp14="http://schemas.microsoft.com/office/word/2010/wordprocessingDrawing" xmlns:wp="http://schemas.openxmlformats.org/drawingml/2006/wordprocessingDrawing" xmlns:w10="urn:schemas-microsoft-com:office:word" xmlns:w="http://schemas.openxmlformats.org/wordprocessingml/2006/main" xmlns:w14="http://schemas.microsoft.com/office/word/2010/wordml" xmlns:w15="http://schemas.microsoft.com/office/word/2012/wordml" xmlns:wpg="http://schemas.microsoft.com/office/word/2010/wordprocessingGroup" xmlns:wpi="http://schemas.microsoft.com/office/word/2010/wordprocessingInk" xmlns:wne="http://schemas.microsoft.com/office/word/2006/wordml" xmlns:wps="http://schemas.microsoft.com/office/word/2010/wordprocessingShape" mc:Ignorable="w14 w15 wp14">
   <w:body>
     <w:p>
       <w:pPr>
@@ -164,17 +164,10 @@
           <w:sz w:val="24"/>
           <w:szCs w:val="24"/>
         </w:rPr>
-        <w:t>Versión 1.</w:t>
-      </w:r>
-      <w:r>
-        <w:rPr>
-          <w:rFonts w:ascii="Times New Roman" w:eastAsia="Times New Roman" w:hAnsi="Times New Roman" w:cs="Times New Roman"/>
-          <w:b/>
-          <w:sz w:val="24"/>
-          <w:szCs w:val="24"/>
-        </w:rPr>
-        <w:t>0</w:t>
-      </w:r>
+        <w:t>Versión 1.1</w:t>
+      </w:r>
+      <w:bookmarkStart w:id="0" w:name="_GoBack"/>
+      <w:bookmarkEnd w:id="0"/>
     </w:p>
     <w:p>
       <w:pPr>
@@ -386,13 +379,7 @@
               <w:jc w:val="center"/>
             </w:pPr>
             <w:r>
-              <w:t>08/1</w:t>
-            </w:r>
-            <w:r>
-              <w:t>2</w:t>
-            </w:r>
-            <w:r>
-              <w:t>/2019</w:t>
+              <w:t>08/12/2019</w:t>
             </w:r>
           </w:p>
         </w:tc>
@@ -444,10 +431,7 @@
               <w:jc w:val="center"/>
             </w:pPr>
             <w:r>
-              <w:t xml:space="preserve">Creación del documento de </w:t>
-            </w:r>
-            <w:r>
-              <w:t>plan de pruebas</w:t>
+              <w:t>Creación del documento de plan de pruebas</w:t>
             </w:r>
           </w:p>
         </w:tc>
@@ -503,6 +487,9 @@
               <w:spacing w:before="240" w:after="240"/>
               <w:jc w:val="center"/>
             </w:pPr>
+            <w:r>
+              <w:t>08/12/2019</w:t>
+            </w:r>
           </w:p>
         </w:tc>
         <w:tc>
@@ -526,6 +513,9 @@
               <w:spacing w:before="240" w:after="240"/>
               <w:jc w:val="center"/>
             </w:pPr>
+            <w:r>
+              <w:t>1.1</w:t>
+            </w:r>
           </w:p>
         </w:tc>
         <w:tc>
@@ -549,6 +539,9 @@
               <w:spacing w:before="240" w:after="240"/>
               <w:jc w:val="center"/>
             </w:pPr>
+            <w:r>
+              <w:t>Corrigiendo el documento de plan de pruebas</w:t>
+            </w:r>
           </w:p>
         </w:tc>
         <w:tc>
@@ -572,6 +565,9 @@
               <w:spacing w:before="240" w:after="240"/>
               <w:jc w:val="both"/>
             </w:pPr>
+            <w:r>
+              <w:t xml:space="preserve"> Carlos San Bartolomé</w:t>
+            </w:r>
           </w:p>
         </w:tc>
       </w:tr>
@@ -732,19 +728,19 @@
     </w:p>
     <w:p>
       <w:pPr>
-        <w:pStyle w:val="Ttulo"/>
-        <w:rPr>
-          <w:rFonts w:ascii="Times New Roman" w:eastAsia="Times New Roman" w:hAnsi="Times New Roman" w:cs="Times New Roman"/>
-          <w:sz w:val="24"/>
-          <w:szCs w:val="24"/>
-        </w:rPr>
-      </w:pPr>
-      <w:bookmarkStart w:id="0" w:name="_gjdgxs" w:colFirst="0" w:colLast="0"/>
-      <w:bookmarkEnd w:id="0"/>
-    </w:p>
-    <w:p>
-      <w:pPr>
-        <w:pStyle w:val="Ttulo"/>
+        <w:pStyle w:val="Puesto"/>
+        <w:rPr>
+          <w:rFonts w:ascii="Times New Roman" w:eastAsia="Times New Roman" w:hAnsi="Times New Roman" w:cs="Times New Roman"/>
+          <w:sz w:val="24"/>
+          <w:szCs w:val="24"/>
+        </w:rPr>
+      </w:pPr>
+      <w:bookmarkStart w:id="1" w:name="_gjdgxs" w:colFirst="0" w:colLast="0"/>
+      <w:bookmarkEnd w:id="1"/>
+    </w:p>
+    <w:p>
+      <w:pPr>
+        <w:pStyle w:val="Puesto"/>
         <w:rPr>
           <w:rFonts w:ascii="Times New Roman" w:eastAsia="Times New Roman" w:hAnsi="Times New Roman" w:cs="Times New Roman"/>
           <w:b/>
@@ -1600,10 +1596,10 @@
           <w:szCs w:val="24"/>
         </w:rPr>
       </w:pPr>
-      <w:bookmarkStart w:id="1" w:name="_30j0zll" w:colFirst="0" w:colLast="0"/>
-      <w:bookmarkStart w:id="2" w:name="_1fob9te" w:colFirst="0" w:colLast="0"/>
-      <w:bookmarkEnd w:id="1"/>
+      <w:bookmarkStart w:id="2" w:name="_30j0zll" w:colFirst="0" w:colLast="0"/>
+      <w:bookmarkStart w:id="3" w:name="_1fob9te" w:colFirst="0" w:colLast="0"/>
       <w:bookmarkEnd w:id="2"/>
+      <w:bookmarkEnd w:id="3"/>
       <w:r>
         <w:rPr>
           <w:rFonts w:ascii="Times New Roman" w:eastAsia="Times New Roman" w:hAnsi="Times New Roman" w:cs="Times New Roman"/>
@@ -1625,8 +1621,8 @@
           <w:szCs w:val="32"/>
         </w:rPr>
       </w:pPr>
-      <w:bookmarkStart w:id="3" w:name="_2et92p0" w:colFirst="0" w:colLast="0"/>
-      <w:bookmarkEnd w:id="3"/>
+      <w:bookmarkStart w:id="4" w:name="_2et92p0" w:colFirst="0" w:colLast="0"/>
+      <w:bookmarkEnd w:id="4"/>
     </w:p>
     <w:p>
       <w:pPr>
@@ -1642,7 +1638,7 @@
           <w:szCs w:val="24"/>
         </w:rPr>
       </w:pPr>
-      <w:bookmarkStart w:id="4" w:name="_Toc26713987"/>
+      <w:bookmarkStart w:id="5" w:name="_Toc26713987"/>
       <w:r>
         <w:rPr>
           <w:rFonts w:ascii="Times New Roman" w:eastAsia="Times New Roman" w:hAnsi="Times New Roman" w:cs="Times New Roman"/>
@@ -1653,7 +1649,7 @@
         </w:rPr>
         <w:t>1. INTRODUCCIÓN</w:t>
       </w:r>
-      <w:bookmarkEnd w:id="4"/>
+      <w:bookmarkEnd w:id="5"/>
     </w:p>
     <w:p>
       <w:pPr>
@@ -1747,23 +1743,13 @@
         </w:rPr>
         <w:t>RU</w:t>
       </w:r>
-      <w:bookmarkStart w:id="5" w:name="_GoBack"/>
-      <w:bookmarkEnd w:id="5"/>
-      <w:r>
-        <w:rPr>
-          <w:rFonts w:ascii="Times New Roman" w:eastAsia="Times New Roman" w:hAnsi="Times New Roman" w:cs="Times New Roman"/>
-          <w:sz w:val="24"/>
-          <w:szCs w:val="24"/>
-        </w:rPr>
-        <w:t>) está diseñado para prescribir el alcance, el enfoque, los recursos y el cronograma de todas las actividades de prueba. El plan debe identificar los elementos que se probarán, las características que se probarán, los tipo</w:t>
-      </w:r>
-      <w:r>
-        <w:rPr>
-          <w:rFonts w:ascii="Times New Roman" w:eastAsia="Times New Roman" w:hAnsi="Times New Roman" w:cs="Times New Roman"/>
-          <w:sz w:val="24"/>
-          <w:szCs w:val="24"/>
-        </w:rPr>
-        <w:t>s de pruebas que se realizará, el personal responsable de las pruebas, los recursos y el calendario necesarios para completar las pruebas y los riesgos asociados con el plan.</w:t>
+      <w:r>
+        <w:rPr>
+          <w:rFonts w:ascii="Times New Roman" w:eastAsia="Times New Roman" w:hAnsi="Times New Roman" w:cs="Times New Roman"/>
+          <w:sz w:val="24"/>
+          <w:szCs w:val="24"/>
+        </w:rPr>
+        <w:t>) está diseñado para prescribir el alcance, el enfoque, los recursos y el cronograma de todas las actividades de prueba. El plan debe identificar los elementos que se probarán, las características que se probarán, los tipos de pruebas que se realizará, el personal responsable de las pruebas, los recursos y el calendario necesarios para completar las pruebas y los riesgos asociados con el plan.</w:t>
       </w:r>
     </w:p>
     <w:p>
@@ -1902,15 +1888,7 @@
           <w:sz w:val="24"/>
           <w:szCs w:val="24"/>
         </w:rPr>
-        <w:t>Safe</w:t>
-      </w:r>
-      <w:r>
-        <w:rPr>
-          <w:rFonts w:ascii="Times New Roman" w:eastAsia="Times New Roman" w:hAnsi="Times New Roman" w:cs="Times New Roman"/>
-          <w:sz w:val="24"/>
-          <w:szCs w:val="24"/>
-        </w:rPr>
-        <w:t>Home</w:t>
+        <w:t>SafeHome</w:t>
       </w:r>
       <w:proofErr w:type="spellEnd"/>
       <w:r>
@@ -1961,15 +1939,7 @@
           <w:sz w:val="24"/>
           <w:szCs w:val="24"/>
         </w:rPr>
-        <w:t>Este documento del Plan de Pr</w:t>
-      </w:r>
-      <w:r>
-        <w:rPr>
-          <w:rFonts w:ascii="Times New Roman" w:eastAsia="Times New Roman" w:hAnsi="Times New Roman" w:cs="Times New Roman"/>
-          <w:sz w:val="24"/>
-          <w:szCs w:val="24"/>
-        </w:rPr>
-        <w:t>uebas apoya los siguientes objetivos:</w:t>
+        <w:t>Este documento del Plan de Pruebas apoya los siguientes objetivos:</w:t>
       </w:r>
     </w:p>
     <w:p>
@@ -2059,15 +2029,7 @@
           <w:sz w:val="24"/>
           <w:szCs w:val="24"/>
         </w:rPr>
-        <w:t>Informar a todas las partes correspondientes sobre las tareas que se realizarán y sobre el calendario de trabajo que tendrá qu</w:t>
-      </w:r>
-      <w:r>
-        <w:rPr>
-          <w:rFonts w:ascii="Times New Roman" w:eastAsia="Times New Roman" w:hAnsi="Times New Roman" w:cs="Times New Roman"/>
-          <w:sz w:val="24"/>
-          <w:szCs w:val="24"/>
-        </w:rPr>
-        <w:t>e ser respetado.</w:t>
+        <w:t>Informar a todas las partes correspondientes sobre las tareas que se realizarán y sobre el calendario de trabajo que tendrá que ser respetado.</w:t>
       </w:r>
     </w:p>
     <w:p>
@@ -2269,15 +2231,7 @@
           <w:sz w:val="24"/>
           <w:szCs w:val="24"/>
         </w:rPr>
-        <w:t xml:space="preserve"> a continuación describe el alcance, la aproximación, los recursos y la planificación y las actividades necesari</w:t>
-      </w:r>
-      <w:r>
-        <w:rPr>
-          <w:rFonts w:ascii="Times New Roman" w:eastAsia="Times New Roman" w:hAnsi="Times New Roman" w:cs="Times New Roman"/>
-          <w:sz w:val="24"/>
-          <w:szCs w:val="24"/>
-        </w:rPr>
-        <w:t>as. Identifica elementos de prueba, las características que deben probarse, las tareas de prueba, lo que hará cada tarea.</w:t>
+        <w:t xml:space="preserve"> a continuación describe el alcance, la aproximación, los recursos y la planificación y las actividades necesarias. Identifica elementos de prueba, las características que deben probarse, las tareas de prueba, lo que hará cada tarea.</w:t>
       </w:r>
     </w:p>
     <w:p>
@@ -2368,15 +2322,7 @@
           <w:sz w:val="24"/>
           <w:szCs w:val="24"/>
         </w:rPr>
-        <w:t>Safe</w:t>
-      </w:r>
-      <w:r>
-        <w:rPr>
-          <w:rFonts w:ascii="Times New Roman" w:eastAsia="Times New Roman" w:hAnsi="Times New Roman" w:cs="Times New Roman"/>
-          <w:sz w:val="24"/>
-          <w:szCs w:val="24"/>
-        </w:rPr>
-        <w:t>Home</w:t>
+        <w:t>SafeHome</w:t>
       </w:r>
       <w:proofErr w:type="spellEnd"/>
       <w:r>
@@ -2469,15 +2415,7 @@
           <w:sz w:val="24"/>
           <w:szCs w:val="24"/>
         </w:rPr>
-        <w:t>Manual de usuario</w:t>
-      </w:r>
-      <w:r>
-        <w:rPr>
-          <w:rFonts w:ascii="Times New Roman" w:eastAsia="Times New Roman" w:hAnsi="Times New Roman" w:cs="Times New Roman"/>
-          <w:sz w:val="24"/>
-          <w:szCs w:val="24"/>
-        </w:rPr>
-        <w:t>.</w:t>
+        <w:t>Manual de usuario.</w:t>
       </w:r>
     </w:p>
     <w:p>
@@ -2519,15 +2457,7 @@
           <w:sz w:val="24"/>
           <w:szCs w:val="24"/>
         </w:rPr>
-        <w:t>App</w:t>
-      </w:r>
-      <w:r>
-        <w:rPr>
-          <w:rFonts w:ascii="Times New Roman" w:eastAsia="Times New Roman" w:hAnsi="Times New Roman" w:cs="Times New Roman"/>
-          <w:sz w:val="24"/>
-          <w:szCs w:val="24"/>
-        </w:rPr>
-        <w:t>.</w:t>
+        <w:t>App.</w:t>
       </w:r>
     </w:p>
     <w:p>
@@ -2995,17 +2925,7 @@
           <w:sz w:val="32"/>
           <w:szCs w:val="32"/>
         </w:rPr>
-        <w:t>4</w:t>
-      </w:r>
-      <w:r>
-        <w:rPr>
-          <w:rFonts w:ascii="Times New Roman" w:eastAsia="Times New Roman" w:hAnsi="Times New Roman" w:cs="Times New Roman"/>
-          <w:b/>
-          <w:smallCaps/>
-          <w:sz w:val="32"/>
-          <w:szCs w:val="32"/>
-        </w:rPr>
-        <w:t>.  CARACTERÍSTICAS QUE NO SERÁN TESTEADAS</w:t>
+        <w:t>4.  CARACTERÍSTICAS QUE NO SERÁN TESTEADAS</w:t>
       </w:r>
       <w:bookmarkEnd w:id="12"/>
     </w:p>
@@ -3287,17 +3207,7 @@
           <w:szCs w:val="24"/>
           <w:highlight w:val="white"/>
         </w:rPr>
-        <w:t>Se utilizarán los tipos de técnica de prueba llamada Funcional (de caja negra) y estructural (caja blanca). El personal de pruebas utilizará la documentación que se brindó sobre el sistema para prep</w:t>
-      </w:r>
-      <w:r>
-        <w:rPr>
-          <w:rFonts w:ascii="Times New Roman" w:eastAsia="Times New Roman" w:hAnsi="Times New Roman" w:cs="Times New Roman"/>
-          <w:color w:val="212121"/>
-          <w:sz w:val="24"/>
-          <w:szCs w:val="24"/>
-          <w:highlight w:val="white"/>
-        </w:rPr>
-        <w:t>arar todas las especificaciones de diseño de la prueba, de casos y de procedimiento. Este enfoque verificará la exactitud y la exhaustividad de la información en la documentación en los ámbitos cubiertos por las pruebas</w:t>
+        <w:t>Se utilizarán los tipos de técnica de prueba llamada Funcional (de caja negra) y estructural (caja blanca). El personal de pruebas utilizará la documentación que se brindó sobre el sistema para preparar todas las especificaciones de diseño de la prueba, de casos y de procedimiento. Este enfoque verificará la exactitud y la exhaustividad de la información en la documentación en los ámbitos cubiertos por las pruebas</w:t>
       </w:r>
     </w:p>
     <w:p>
@@ -3402,17 +3312,7 @@
           <w:szCs w:val="24"/>
           <w:highlight w:val="white"/>
         </w:rPr>
-        <w:t>S</w:t>
-      </w:r>
-      <w:r>
-        <w:rPr>
-          <w:rFonts w:ascii="Times New Roman" w:eastAsia="Times New Roman" w:hAnsi="Times New Roman" w:cs="Times New Roman"/>
-          <w:color w:val="212121"/>
-          <w:sz w:val="24"/>
-          <w:szCs w:val="24"/>
-          <w:highlight w:val="white"/>
-        </w:rPr>
-        <w:t xml:space="preserve">i el </w:t>
+        <w:t xml:space="preserve">Si el </w:t>
       </w:r>
       <w:r>
         <w:rPr>
@@ -3754,13 +3654,7 @@
         <w:rPr>
           <w:rFonts w:ascii="Times New Roman" w:eastAsia="Times New Roman" w:hAnsi="Times New Roman" w:cs="Times New Roman"/>
         </w:rPr>
-        <w:t xml:space="preserve"> para </w:t>
-      </w:r>
-      <w:r>
-        <w:rPr>
-          <w:rFonts w:ascii="Times New Roman" w:eastAsia="Times New Roman" w:hAnsi="Times New Roman" w:cs="Times New Roman"/>
-        </w:rPr>
-        <w:t>ver en qué documento ha sido declarado suspendido.</w:t>
+        <w:t xml:space="preserve"> para ver en qué documento ha sido declarado suspendido.</w:t>
       </w:r>
     </w:p>
     <w:p>
@@ -4029,15 +3923,7 @@
           <w:sz w:val="24"/>
           <w:szCs w:val="24"/>
         </w:rPr>
-        <w:t>Safe</w:t>
-      </w:r>
-      <w:r>
-        <w:rPr>
-          <w:rFonts w:ascii="Times New Roman" w:eastAsia="Times New Roman" w:hAnsi="Times New Roman" w:cs="Times New Roman"/>
-          <w:sz w:val="24"/>
-          <w:szCs w:val="24"/>
-        </w:rPr>
-        <w:t>Home</w:t>
+        <w:t>SafeHome</w:t>
       </w:r>
       <w:proofErr w:type="spellEnd"/>
       <w:r>
@@ -4046,15 +3932,7 @@
           <w:sz w:val="24"/>
           <w:szCs w:val="24"/>
         </w:rPr>
-        <w:t>, los cuales son</w:t>
-      </w:r>
-      <w:r>
-        <w:rPr>
-          <w:rFonts w:ascii="Times New Roman" w:eastAsia="Times New Roman" w:hAnsi="Times New Roman" w:cs="Times New Roman"/>
-          <w:sz w:val="24"/>
-          <w:szCs w:val="24"/>
-        </w:rPr>
-        <w:t>:</w:t>
+        <w:t>, los cuales son:</w:t>
       </w:r>
     </w:p>
     <w:p>
@@ -6128,15 +6006,7 @@
           <w:sz w:val="24"/>
           <w:szCs w:val="24"/>
         </w:rPr>
-        <w:t>Cobertura de De</w:t>
-      </w:r>
-      <w:r>
-        <w:rPr>
-          <w:rFonts w:ascii="Times New Roman" w:eastAsia="Times New Roman" w:hAnsi="Times New Roman" w:cs="Times New Roman"/>
-          <w:sz w:val="24"/>
-          <w:szCs w:val="24"/>
-        </w:rPr>
-        <w:t>cisión</w:t>
+        <w:t>Cobertura de Decisión</w:t>
       </w:r>
     </w:p>
     <w:p>
@@ -6264,7 +6134,7 @@
 </file>
 
 <file path=word/endnotes.xml><?xml version="1.0" encoding="utf-8"?>
-<w:endnotes xmlns:wpc="http://schemas.microsoft.com/office/word/2010/wordprocessingCanvas" xmlns:cx="http://schemas.microsoft.com/office/drawing/2014/chartex" xmlns:cx1="http://schemas.microsoft.com/office/drawing/2015/9/8/chartex" xmlns:cx2="http://schemas.microsoft.com/office/drawing/2015/10/21/chartex" xmlns:cx3="http://schemas.microsoft.com/office/drawing/2016/5/9/chartex" xmlns:cx4="http://schemas.microsoft.com/office/drawing/2016/5/10/chartex" xmlns:cx5="http://schemas.microsoft.com/office/drawing/2016/5/11/chartex" xmlns:cx6="http://schemas.microsoft.com/office/drawing/2016/5/12/chartex" xmlns:cx7="http://schemas.microsoft.com/office/drawing/2016/5/13/chartex" xmlns:cx8="http://schemas.microsoft.com/office/drawing/2016/5/14/chartex" xmlns:mc="http://schemas.openxmlformats.org/markup-compatibility/2006" xmlns:aink="http://schemas.microsoft.com/office/drawing/2016/ink" xmlns:am3d="http://schemas.microsoft.com/office/drawing/2017/model3d" xmlns:o="urn:schemas-microsoft-com:office:office" xmlns:r="http://schemas.openxmlformats.org/officeDocument/2006/relationships" xmlns:m="http://schemas.openxmlformats.org/officeDocument/2006/math" xmlns:v="urn:schemas-microsoft-com:vml" xmlns:wp14="http://schemas.microsoft.com/office/word/2010/wordprocessingDrawing" xmlns:wp="http://schemas.openxmlformats.org/drawingml/2006/wordprocessingDrawing" xmlns:w10="urn:schemas-microsoft-com:office:word" xmlns:w="http://schemas.openxmlformats.org/wordprocessingml/2006/main" xmlns:w14="http://schemas.microsoft.com/office/word/2010/wordml" xmlns:w15="http://schemas.microsoft.com/office/word/2012/wordml" xmlns:w16cid="http://schemas.microsoft.com/office/word/2016/wordml/cid" xmlns:w16se="http://schemas.microsoft.com/office/word/2015/wordml/symex" xmlns:wpg="http://schemas.microsoft.com/office/word/2010/wordprocessingGroup" xmlns:wpi="http://schemas.microsoft.com/office/word/2010/wordprocessingInk" xmlns:wne="http://schemas.microsoft.com/office/word/2006/wordml" xmlns:wps="http://schemas.microsoft.com/office/word/2010/wordprocessingShape" mc:Ignorable="w14 w15 w16se w16cid wp14">
+<w:endnotes xmlns:wpc="http://schemas.microsoft.com/office/word/2010/wordprocessingCanvas" xmlns:mc="http://schemas.openxmlformats.org/markup-compatibility/2006" xmlns:o="urn:schemas-microsoft-com:office:office" xmlns:r="http://schemas.openxmlformats.org/officeDocument/2006/relationships" xmlns:m="http://schemas.openxmlformats.org/officeDocument/2006/math" xmlns:v="urn:schemas-microsoft-com:vml" xmlns:wp14="http://schemas.microsoft.com/office/word/2010/wordprocessingDrawing" xmlns:wp="http://schemas.openxmlformats.org/drawingml/2006/wordprocessingDrawing" xmlns:w10="urn:schemas-microsoft-com:office:word" xmlns:w="http://schemas.openxmlformats.org/wordprocessingml/2006/main" xmlns:w14="http://schemas.microsoft.com/office/word/2010/wordml" xmlns:w15="http://schemas.microsoft.com/office/word/2012/wordml" xmlns:wpg="http://schemas.microsoft.com/office/word/2010/wordprocessingGroup" xmlns:wpi="http://schemas.microsoft.com/office/word/2010/wordprocessingInk" xmlns:wne="http://schemas.microsoft.com/office/word/2006/wordml" xmlns:wps="http://schemas.microsoft.com/office/word/2010/wordprocessingShape" mc:Ignorable="w14 w15 wp14">
   <w:endnote w:type="separator" w:id="-1">
     <w:p>
       <w:pPr>
@@ -6289,7 +6159,7 @@
 </file>
 
 <file path=word/footnotes.xml><?xml version="1.0" encoding="utf-8"?>
-<w:footnotes xmlns:wpc="http://schemas.microsoft.com/office/word/2010/wordprocessingCanvas" xmlns:cx="http://schemas.microsoft.com/office/drawing/2014/chartex" xmlns:cx1="http://schemas.microsoft.com/office/drawing/2015/9/8/chartex" xmlns:cx2="http://schemas.microsoft.com/office/drawing/2015/10/21/chartex" xmlns:cx3="http://schemas.microsoft.com/office/drawing/2016/5/9/chartex" xmlns:cx4="http://schemas.microsoft.com/office/drawing/2016/5/10/chartex" xmlns:cx5="http://schemas.microsoft.com/office/drawing/2016/5/11/chartex" xmlns:cx6="http://schemas.microsoft.com/office/drawing/2016/5/12/chartex" xmlns:cx7="http://schemas.microsoft.com/office/drawing/2016/5/13/chartex" xmlns:cx8="http://schemas.microsoft.com/office/drawing/2016/5/14/chartex" xmlns:mc="http://schemas.openxmlformats.org/markup-compatibility/2006" xmlns:aink="http://schemas.microsoft.com/office/drawing/2016/ink" xmlns:am3d="http://schemas.microsoft.com/office/drawing/2017/model3d" xmlns:o="urn:schemas-microsoft-com:office:office" xmlns:r="http://schemas.openxmlformats.org/officeDocument/2006/relationships" xmlns:m="http://schemas.openxmlformats.org/officeDocument/2006/math" xmlns:v="urn:schemas-microsoft-com:vml" xmlns:wp14="http://schemas.microsoft.com/office/word/2010/wordprocessingDrawing" xmlns:wp="http://schemas.openxmlformats.org/drawingml/2006/wordprocessingDrawing" xmlns:w10="urn:schemas-microsoft-com:office:word" xmlns:w="http://schemas.openxmlformats.org/wordprocessingml/2006/main" xmlns:w14="http://schemas.microsoft.com/office/word/2010/wordml" xmlns:w15="http://schemas.microsoft.com/office/word/2012/wordml" xmlns:w16cid="http://schemas.microsoft.com/office/word/2016/wordml/cid" xmlns:w16se="http://schemas.microsoft.com/office/word/2015/wordml/symex" xmlns:wpg="http://schemas.microsoft.com/office/word/2010/wordprocessingGroup" xmlns:wpi="http://schemas.microsoft.com/office/word/2010/wordprocessingInk" xmlns:wne="http://schemas.microsoft.com/office/word/2006/wordml" xmlns:wps="http://schemas.microsoft.com/office/word/2010/wordprocessingShape" mc:Ignorable="w14 w15 w16se w16cid wp14">
+<w:footnotes xmlns:wpc="http://schemas.microsoft.com/office/word/2010/wordprocessingCanvas" xmlns:mc="http://schemas.openxmlformats.org/markup-compatibility/2006" xmlns:o="urn:schemas-microsoft-com:office:office" xmlns:r="http://schemas.openxmlformats.org/officeDocument/2006/relationships" xmlns:m="http://schemas.openxmlformats.org/officeDocument/2006/math" xmlns:v="urn:schemas-microsoft-com:vml" xmlns:wp14="http://schemas.microsoft.com/office/word/2010/wordprocessingDrawing" xmlns:wp="http://schemas.openxmlformats.org/drawingml/2006/wordprocessingDrawing" xmlns:w10="urn:schemas-microsoft-com:office:word" xmlns:w="http://schemas.openxmlformats.org/wordprocessingml/2006/main" xmlns:w14="http://schemas.microsoft.com/office/word/2010/wordml" xmlns:w15="http://schemas.microsoft.com/office/word/2012/wordml" xmlns:wpg="http://schemas.microsoft.com/office/word/2010/wordprocessingGroup" xmlns:wpi="http://schemas.microsoft.com/office/word/2010/wordprocessingInk" xmlns:wne="http://schemas.microsoft.com/office/word/2006/wordml" xmlns:wps="http://schemas.microsoft.com/office/word/2010/wordprocessingShape" mc:Ignorable="w14 w15 wp14">
   <w:footnote w:type="separator" w:id="-1">
     <w:p>
       <w:pPr>
@@ -6314,7 +6184,7 @@
 </file>
 
 <file path=word/header1.xml><?xml version="1.0" encoding="utf-8"?>
-<w:hdr xmlns:wpc="http://schemas.microsoft.com/office/word/2010/wordprocessingCanvas" xmlns:cx="http://schemas.microsoft.com/office/drawing/2014/chartex" xmlns:cx1="http://schemas.microsoft.com/office/drawing/2015/9/8/chartex" xmlns:cx2="http://schemas.microsoft.com/office/drawing/2015/10/21/chartex" xmlns:cx3="http://schemas.microsoft.com/office/drawing/2016/5/9/chartex" xmlns:cx4="http://schemas.microsoft.com/office/drawing/2016/5/10/chartex" xmlns:cx5="http://schemas.microsoft.com/office/drawing/2016/5/11/chartex" xmlns:cx6="http://schemas.microsoft.com/office/drawing/2016/5/12/chartex" xmlns:cx7="http://schemas.microsoft.com/office/drawing/2016/5/13/chartex" xmlns:cx8="http://schemas.microsoft.com/office/drawing/2016/5/14/chartex" xmlns:mc="http://schemas.openxmlformats.org/markup-compatibility/2006" xmlns:aink="http://schemas.microsoft.com/office/drawing/2016/ink" xmlns:am3d="http://schemas.microsoft.com/office/drawing/2017/model3d" xmlns:o="urn:schemas-microsoft-com:office:office" xmlns:r="http://schemas.openxmlformats.org/officeDocument/2006/relationships" xmlns:m="http://schemas.openxmlformats.org/officeDocument/2006/math" xmlns:v="urn:schemas-microsoft-com:vml" xmlns:wp14="http://schemas.microsoft.com/office/word/2010/wordprocessingDrawing" xmlns:wp="http://schemas.openxmlformats.org/drawingml/2006/wordprocessingDrawing" xmlns:w10="urn:schemas-microsoft-com:office:word" xmlns:w="http://schemas.openxmlformats.org/wordprocessingml/2006/main" xmlns:w14="http://schemas.microsoft.com/office/word/2010/wordml" xmlns:w15="http://schemas.microsoft.com/office/word/2012/wordml" xmlns:w16cid="http://schemas.microsoft.com/office/word/2016/wordml/cid" xmlns:w16se="http://schemas.microsoft.com/office/word/2015/wordml/symex" xmlns:wpg="http://schemas.microsoft.com/office/word/2010/wordprocessingGroup" xmlns:wpi="http://schemas.microsoft.com/office/word/2010/wordprocessingInk" xmlns:wne="http://schemas.microsoft.com/office/word/2006/wordml" xmlns:wps="http://schemas.microsoft.com/office/word/2010/wordprocessingShape" mc:Ignorable="w14 w15 w16se w16cid wp14">
+<w:hdr xmlns:wpc="http://schemas.microsoft.com/office/word/2010/wordprocessingCanvas" xmlns:mc="http://schemas.openxmlformats.org/markup-compatibility/2006" xmlns:o="urn:schemas-microsoft-com:office:office" xmlns:r="http://schemas.openxmlformats.org/officeDocument/2006/relationships" xmlns:m="http://schemas.openxmlformats.org/officeDocument/2006/math" xmlns:v="urn:schemas-microsoft-com:vml" xmlns:wp14="http://schemas.microsoft.com/office/word/2010/wordprocessingDrawing" xmlns:wp="http://schemas.openxmlformats.org/drawingml/2006/wordprocessingDrawing" xmlns:w10="urn:schemas-microsoft-com:office:word" xmlns:w="http://schemas.openxmlformats.org/wordprocessingml/2006/main" xmlns:w14="http://schemas.microsoft.com/office/word/2010/wordml" xmlns:w15="http://schemas.microsoft.com/office/word/2012/wordml" xmlns:wpg="http://schemas.microsoft.com/office/word/2010/wordprocessingGroup" xmlns:wpi="http://schemas.microsoft.com/office/word/2010/wordprocessingInk" xmlns:wne="http://schemas.microsoft.com/office/word/2006/wordml" xmlns:wps="http://schemas.microsoft.com/office/word/2010/wordprocessingShape" mc:Ignorable="w14 w15 wp14">
   <w:tbl>
     <w:tblPr>
       <w:tblW w:w="0" w:type="auto"/>
@@ -6601,16 +6471,7 @@
               <w:sz w:val="20"/>
               <w:szCs w:val="20"/>
             </w:rPr>
-            <w:t>SISH_</w:t>
-          </w:r>
-          <w:r>
-            <w:rPr>
-              <w:rFonts w:ascii="Times New Roman" w:eastAsia="Times New Roman" w:hAnsi="Times New Roman" w:cs="Times New Roman"/>
-              <w:color w:val="000000"/>
-              <w:sz w:val="20"/>
-              <w:szCs w:val="20"/>
-            </w:rPr>
-            <w:t>PP</w:t>
+            <w:t>SISH_PP</w:t>
           </w:r>
           <w:r>
             <w:rPr>
@@ -6634,7 +6495,7 @@
 </file>
 
 <file path=word/header2.xml><?xml version="1.0" encoding="utf-8"?>
-<w:hdr xmlns:wpc="http://schemas.microsoft.com/office/word/2010/wordprocessingCanvas" xmlns:cx="http://schemas.microsoft.com/office/drawing/2014/chartex" xmlns:cx1="http://schemas.microsoft.com/office/drawing/2015/9/8/chartex" xmlns:cx2="http://schemas.microsoft.com/office/drawing/2015/10/21/chartex" xmlns:cx3="http://schemas.microsoft.com/office/drawing/2016/5/9/chartex" xmlns:cx4="http://schemas.microsoft.com/office/drawing/2016/5/10/chartex" xmlns:cx5="http://schemas.microsoft.com/office/drawing/2016/5/11/chartex" xmlns:cx6="http://schemas.microsoft.com/office/drawing/2016/5/12/chartex" xmlns:cx7="http://schemas.microsoft.com/office/drawing/2016/5/13/chartex" xmlns:cx8="http://schemas.microsoft.com/office/drawing/2016/5/14/chartex" xmlns:mc="http://schemas.openxmlformats.org/markup-compatibility/2006" xmlns:aink="http://schemas.microsoft.com/office/drawing/2016/ink" xmlns:am3d="http://schemas.microsoft.com/office/drawing/2017/model3d" xmlns:o="urn:schemas-microsoft-com:office:office" xmlns:r="http://schemas.openxmlformats.org/officeDocument/2006/relationships" xmlns:m="http://schemas.openxmlformats.org/officeDocument/2006/math" xmlns:v="urn:schemas-microsoft-com:vml" xmlns:wp14="http://schemas.microsoft.com/office/word/2010/wordprocessingDrawing" xmlns:wp="http://schemas.openxmlformats.org/drawingml/2006/wordprocessingDrawing" xmlns:w10="urn:schemas-microsoft-com:office:word" xmlns:w="http://schemas.openxmlformats.org/wordprocessingml/2006/main" xmlns:w14="http://schemas.microsoft.com/office/word/2010/wordml" xmlns:w15="http://schemas.microsoft.com/office/word/2012/wordml" xmlns:w16cid="http://schemas.microsoft.com/office/word/2016/wordml/cid" xmlns:w16se="http://schemas.microsoft.com/office/word/2015/wordml/symex" xmlns:wpg="http://schemas.microsoft.com/office/word/2010/wordprocessingGroup" xmlns:wpi="http://schemas.microsoft.com/office/word/2010/wordprocessingInk" xmlns:wne="http://schemas.microsoft.com/office/word/2006/wordml" xmlns:wps="http://schemas.microsoft.com/office/word/2010/wordprocessingShape" mc:Ignorable="w14 w15 w16se w16cid wp14">
+<w:hdr xmlns:wpc="http://schemas.microsoft.com/office/word/2010/wordprocessingCanvas" xmlns:mc="http://schemas.openxmlformats.org/markup-compatibility/2006" xmlns:o="urn:schemas-microsoft-com:office:office" xmlns:r="http://schemas.openxmlformats.org/officeDocument/2006/relationships" xmlns:m="http://schemas.openxmlformats.org/officeDocument/2006/math" xmlns:v="urn:schemas-microsoft-com:vml" xmlns:wp14="http://schemas.microsoft.com/office/word/2010/wordprocessingDrawing" xmlns:wp="http://schemas.openxmlformats.org/drawingml/2006/wordprocessingDrawing" xmlns:w10="urn:schemas-microsoft-com:office:word" xmlns:w="http://schemas.openxmlformats.org/wordprocessingml/2006/main" xmlns:w14="http://schemas.microsoft.com/office/word/2010/wordml" xmlns:w15="http://schemas.microsoft.com/office/word/2012/wordml" xmlns:wpg="http://schemas.microsoft.com/office/word/2010/wordprocessingGroup" xmlns:wpi="http://schemas.microsoft.com/office/word/2010/wordprocessingInk" xmlns:wne="http://schemas.microsoft.com/office/word/2006/wordml" xmlns:wps="http://schemas.microsoft.com/office/word/2010/wordprocessingShape" mc:Ignorable="w14 w15 wp14">
   <w:p>
     <w:pPr>
       <w:pStyle w:val="Encabezado"/>
@@ -6672,8 +6533,8 @@
 </file>
 
 <file path=word/numbering.xml><?xml version="1.0" encoding="utf-8"?>
-<w:numbering xmlns:wpc="http://schemas.microsoft.com/office/word/2010/wordprocessingCanvas" xmlns:cx="http://schemas.microsoft.com/office/drawing/2014/chartex" xmlns:cx1="http://schemas.microsoft.com/office/drawing/2015/9/8/chartex" xmlns:cx2="http://schemas.microsoft.com/office/drawing/2015/10/21/chartex" xmlns:cx3="http://schemas.microsoft.com/office/drawing/2016/5/9/chartex" xmlns:cx4="http://schemas.microsoft.com/office/drawing/2016/5/10/chartex" xmlns:cx5="http://schemas.microsoft.com/office/drawing/2016/5/11/chartex" xmlns:cx6="http://schemas.microsoft.com/office/drawing/2016/5/12/chartex" xmlns:cx7="http://schemas.microsoft.com/office/drawing/2016/5/13/chartex" xmlns:cx8="http://schemas.microsoft.com/office/drawing/2016/5/14/chartex" xmlns:mc="http://schemas.openxmlformats.org/markup-compatibility/2006" xmlns:aink="http://schemas.microsoft.com/office/drawing/2016/ink" xmlns:am3d="http://schemas.microsoft.com/office/drawing/2017/model3d" xmlns:o="urn:schemas-microsoft-com:office:office" xmlns:r="http://schemas.openxmlformats.org/officeDocument/2006/relationships" xmlns:m="http://schemas.openxmlformats.org/officeDocument/2006/math" xmlns:v="urn:schemas-microsoft-com:vml" xmlns:wp14="http://schemas.microsoft.com/office/word/2010/wordprocessingDrawing" xmlns:wp="http://schemas.openxmlformats.org/drawingml/2006/wordprocessingDrawing" xmlns:w10="urn:schemas-microsoft-com:office:word" xmlns:w="http://schemas.openxmlformats.org/wordprocessingml/2006/main" xmlns:w14="http://schemas.microsoft.com/office/word/2010/wordml" xmlns:w15="http://schemas.microsoft.com/office/word/2012/wordml" xmlns:w16cid="http://schemas.microsoft.com/office/word/2016/wordml/cid" xmlns:w16se="http://schemas.microsoft.com/office/word/2015/wordml/symex" xmlns:wpg="http://schemas.microsoft.com/office/word/2010/wordprocessingGroup" xmlns:wpi="http://schemas.microsoft.com/office/word/2010/wordprocessingInk" xmlns:wne="http://schemas.microsoft.com/office/word/2006/wordml" xmlns:wps="http://schemas.microsoft.com/office/word/2010/wordprocessingShape" mc:Ignorable="w14 w15 w16se w16cid wp14">
-  <w:abstractNum w:abstractNumId="0" w15:restartNumberingAfterBreak="0">
+<w:numbering xmlns:wpc="http://schemas.microsoft.com/office/word/2010/wordprocessingCanvas" xmlns:mc="http://schemas.openxmlformats.org/markup-compatibility/2006" xmlns:o="urn:schemas-microsoft-com:office:office" xmlns:r="http://schemas.openxmlformats.org/officeDocument/2006/relationships" xmlns:m="http://schemas.openxmlformats.org/officeDocument/2006/math" xmlns:v="urn:schemas-microsoft-com:vml" xmlns:wp14="http://schemas.microsoft.com/office/word/2010/wordprocessingDrawing" xmlns:wp="http://schemas.openxmlformats.org/drawingml/2006/wordprocessingDrawing" xmlns:w10="urn:schemas-microsoft-com:office:word" xmlns:w="http://schemas.openxmlformats.org/wordprocessingml/2006/main" xmlns:w14="http://schemas.microsoft.com/office/word/2010/wordml" xmlns:w15="http://schemas.microsoft.com/office/word/2012/wordml" xmlns:wpg="http://schemas.microsoft.com/office/word/2010/wordprocessingGroup" xmlns:wpi="http://schemas.microsoft.com/office/word/2010/wordprocessingInk" xmlns:wne="http://schemas.microsoft.com/office/word/2006/wordml" xmlns:wps="http://schemas.microsoft.com/office/word/2010/wordprocessingShape" mc:Ignorable="w14 w15 wp14">
+  <w:abstractNum w:abstractNumId="0">
     <w:nsid w:val="1296321D"/>
     <w:multiLevelType w:val="multilevel"/>
     <w:tmpl w:val="800253F6"/>
@@ -6763,7 +6624,7 @@
       </w:pPr>
     </w:lvl>
   </w:abstractNum>
-  <w:abstractNum w:abstractNumId="1" w15:restartNumberingAfterBreak="0">
+  <w:abstractNum w:abstractNumId="1">
     <w:nsid w:val="15755680"/>
     <w:multiLevelType w:val="multilevel"/>
     <w:tmpl w:val="5F7C8464"/>
@@ -6876,7 +6737,7 @@
       </w:rPr>
     </w:lvl>
   </w:abstractNum>
-  <w:abstractNum w:abstractNumId="2" w15:restartNumberingAfterBreak="0">
+  <w:abstractNum w:abstractNumId="2">
     <w:nsid w:val="320F37E1"/>
     <w:multiLevelType w:val="multilevel"/>
     <w:tmpl w:val="FD041AB6"/>
@@ -6989,7 +6850,7 @@
       </w:rPr>
     </w:lvl>
   </w:abstractNum>
-  <w:abstractNum w:abstractNumId="3" w15:restartNumberingAfterBreak="0">
+  <w:abstractNum w:abstractNumId="3">
     <w:nsid w:val="34D812CF"/>
     <w:multiLevelType w:val="multilevel"/>
     <w:tmpl w:val="AA8A07FC"/>
@@ -7102,7 +6963,7 @@
       </w:rPr>
     </w:lvl>
   </w:abstractNum>
-  <w:abstractNum w:abstractNumId="4" w15:restartNumberingAfterBreak="0">
+  <w:abstractNum w:abstractNumId="4">
     <w:nsid w:val="3DA63FA0"/>
     <w:multiLevelType w:val="multilevel"/>
     <w:tmpl w:val="5EE4D99E"/>
@@ -7215,7 +7076,7 @@
       </w:rPr>
     </w:lvl>
   </w:abstractNum>
-  <w:abstractNum w:abstractNumId="5" w15:restartNumberingAfterBreak="0">
+  <w:abstractNum w:abstractNumId="5">
     <w:nsid w:val="54E06E5C"/>
     <w:multiLevelType w:val="multilevel"/>
     <w:tmpl w:val="F84AB6D8"/>
@@ -7328,7 +7189,7 @@
       </w:rPr>
     </w:lvl>
   </w:abstractNum>
-  <w:abstractNum w:abstractNumId="6" w15:restartNumberingAfterBreak="0">
+  <w:abstractNum w:abstractNumId="6">
     <w:nsid w:val="60252C92"/>
     <w:multiLevelType w:val="multilevel"/>
     <w:tmpl w:val="488212C0"/>
@@ -7441,7 +7302,7 @@
       </w:rPr>
     </w:lvl>
   </w:abstractNum>
-  <w:abstractNum w:abstractNumId="7" w15:restartNumberingAfterBreak="0">
+  <w:abstractNum w:abstractNumId="7">
     <w:nsid w:val="76C00604"/>
     <w:multiLevelType w:val="multilevel"/>
     <w:tmpl w:val="FB9C1394"/>
@@ -7554,7 +7415,7 @@
       </w:rPr>
     </w:lvl>
   </w:abstractNum>
-  <w:abstractNum w:abstractNumId="8" w15:restartNumberingAfterBreak="0">
+  <w:abstractNum w:abstractNumId="8">
     <w:nsid w:val="7C021BA5"/>
     <w:multiLevelType w:val="hybridMultilevel"/>
     <w:tmpl w:val="89E6C8BC"/>
@@ -7667,7 +7528,7 @@
       </w:rPr>
     </w:lvl>
   </w:abstractNum>
-  <w:abstractNum w:abstractNumId="9" w15:restartNumberingAfterBreak="0">
+  <w:abstractNum w:abstractNumId="9">
     <w:nsid w:val="7E943584"/>
     <w:multiLevelType w:val="multilevel"/>
     <w:tmpl w:val="874E519C"/>
@@ -7814,7 +7675,7 @@
 </file>
 
 <file path=word/styles.xml><?xml version="1.0" encoding="utf-8"?>
-<w:styles xmlns:mc="http://schemas.openxmlformats.org/markup-compatibility/2006" xmlns:r="http://schemas.openxmlformats.org/officeDocument/2006/relationships" xmlns:w="http://schemas.openxmlformats.org/wordprocessingml/2006/main" xmlns:w14="http://schemas.microsoft.com/office/word/2010/wordml" xmlns:w15="http://schemas.microsoft.com/office/word/2012/wordml" xmlns:w16cid="http://schemas.microsoft.com/office/word/2016/wordml/cid" xmlns:w16se="http://schemas.microsoft.com/office/word/2015/wordml/symex" mc:Ignorable="w14 w15 w16se w16cid">
+<w:styles xmlns:mc="http://schemas.openxmlformats.org/markup-compatibility/2006" xmlns:r="http://schemas.openxmlformats.org/officeDocument/2006/relationships" xmlns:w="http://schemas.openxmlformats.org/wordprocessingml/2006/main" xmlns:w14="http://schemas.microsoft.com/office/word/2010/wordml" xmlns:w15="http://schemas.microsoft.com/office/word/2012/wordml" mc:Ignorable="w14 w15">
   <w:docDefaults>
     <w:rPrDefault>
       <w:rPr>
@@ -7830,7 +7691,7 @@
       </w:pPr>
     </w:pPrDefault>
   </w:docDefaults>
-  <w:latentStyles w:defLockedState="0" w:defUIPriority="99" w:defSemiHidden="0" w:defUnhideWhenUsed="0" w:defQFormat="0" w:count="376">
+  <w:latentStyles w:defLockedState="0" w:defUIPriority="99" w:defSemiHidden="0" w:defUnhideWhenUsed="0" w:defQFormat="0" w:count="371">
     <w:lsdException w:name="Normal" w:uiPriority="0" w:qFormat="1"/>
     <w:lsdException w:name="heading 1" w:uiPriority="9" w:qFormat="1"/>
     <w:lsdException w:name="heading 2" w:semiHidden="1" w:uiPriority="9" w:unhideWhenUsed="1" w:qFormat="1"/>
@@ -8202,11 +8063,6 @@
     <w:lsdException w:name="List Table 5 Dark Accent 6" w:uiPriority="50"/>
     <w:lsdException w:name="List Table 6 Colorful Accent 6" w:uiPriority="51"/>
     <w:lsdException w:name="List Table 7 Colorful Accent 6" w:uiPriority="52"/>
-    <w:lsdException w:name="Mention" w:semiHidden="1" w:unhideWhenUsed="1"/>
-    <w:lsdException w:name="Smart Hyperlink" w:semiHidden="1" w:unhideWhenUsed="1"/>
-    <w:lsdException w:name="Hashtag" w:semiHidden="1" w:unhideWhenUsed="1"/>
-    <w:lsdException w:name="Unresolved Mention" w:semiHidden="1" w:unhideWhenUsed="1"/>
-    <w:lsdException w:name="Smart Link" w:semiHidden="1" w:unhideWhenUsed="1"/>
   </w:latentStyles>
   <w:style w:type="paragraph" w:default="1" w:styleId="Normal">
     <w:name w:val="Normal"/>
@@ -8362,7 +8218,7 @@
       </w:tblCellMar>
     </w:tblPr>
   </w:style>
-  <w:style w:type="paragraph" w:styleId="Ttulo">
+  <w:style w:type="paragraph" w:styleId="Puesto">
     <w:name w:val="Title"/>
     <w:basedOn w:val="Normal"/>
     <w:next w:val="Normal"/>
@@ -8471,7 +8327,6 @@
     <w:tblPr>
       <w:tblStyleRowBandSize w:val="1"/>
       <w:tblStyleColBandSize w:val="1"/>
-      <w:tblInd w:w="0" w:type="nil"/>
       <w:tblCellMar>
         <w:top w:w="100" w:type="dxa"/>
         <w:left w:w="100" w:type="dxa"/>

</xml_diff>